<commit_message>
Updates and added Unit Testing
</commit_message>
<xml_diff>
--- a/IOptions Patterns/IOptions Patterns.docx
+++ b/IOptions Patterns/IOptions Patterns.docx
@@ -42,12 +42,8 @@
     </w:p>
     <w:p>
       <w:pPr>
-        <w:pStyle w:val="ListParagraph"/>
-        <w:numPr>
-          <w:ilvl w:val="0"/>
-          <w:numId w:val="7"/>
-        </w:numPr>
         <w:spacing w:line="360" w:lineRule="auto"/>
+        <w:ind w:left="360"/>
         <w:rPr>
           <w:rFonts w:ascii="Times New Roman" w:hAnsi="Times New Roman" w:cs="Times New Roman"/>
           <w:b/>
@@ -287,7 +283,6 @@
         <w:t xml:space="preserve">In ASP.NET Core this model of configuration has been significantly extended and enhanced. Application settings can be stored in multiple places - environment variables, </w:t>
       </w:r>
       <w:proofErr w:type="spellStart"/>
-      <w:proofErr w:type="gramStart"/>
       <w:r>
         <w:rPr>
           <w:rFonts w:ascii="Times New Roman" w:hAnsi="Times New Roman" w:cs="Times New Roman"/>
@@ -298,7 +293,6 @@
         <w:t>appsettings.json</w:t>
       </w:r>
       <w:proofErr w:type="spellEnd"/>
-      <w:proofErr w:type="gramEnd"/>
       <w:r>
         <w:rPr>
           <w:rFonts w:ascii="Times New Roman" w:hAnsi="Times New Roman" w:cs="Times New Roman"/>
@@ -394,27 +388,7 @@
             <w:szCs w:val="24"/>
             <w:lang w:val="en-US"/>
           </w:rPr>
-          <w:t>Enca</w:t>
-        </w:r>
-        <w:r>
-          <w:rPr>
-            <w:rStyle w:val="Hyperlink"/>
-            <w:rFonts w:ascii="Times New Roman" w:hAnsi="Times New Roman" w:cs="Times New Roman"/>
-            <w:sz w:val="24"/>
-            <w:szCs w:val="24"/>
-            <w:lang w:val="en-US"/>
-          </w:rPr>
-          <w:t>p</w:t>
-        </w:r>
-        <w:r>
-          <w:rPr>
-            <w:rStyle w:val="Hyperlink"/>
-            <w:rFonts w:ascii="Times New Roman" w:hAnsi="Times New Roman" w:cs="Times New Roman"/>
-            <w:sz w:val="24"/>
-            <w:szCs w:val="24"/>
-            <w:lang w:val="en-US"/>
-          </w:rPr>
-          <w:t>sulation</w:t>
+          <w:t>Encapsulation</w:t>
         </w:r>
       </w:hyperlink>
       <w:r>
@@ -477,27 +451,7 @@
             <w:szCs w:val="24"/>
             <w:lang w:val="en-US"/>
           </w:rPr>
-          <w:t>Separa</w:t>
-        </w:r>
-        <w:r>
-          <w:rPr>
-            <w:rStyle w:val="Hyperlink"/>
-            <w:rFonts w:ascii="Times New Roman" w:hAnsi="Times New Roman" w:cs="Times New Roman"/>
-            <w:sz w:val="24"/>
-            <w:szCs w:val="24"/>
-            <w:lang w:val="en-US"/>
-          </w:rPr>
-          <w:t>t</w:t>
-        </w:r>
-        <w:r>
-          <w:rPr>
-            <w:rStyle w:val="Hyperlink"/>
-            <w:rFonts w:ascii="Times New Roman" w:hAnsi="Times New Roman" w:cs="Times New Roman"/>
-            <w:sz w:val="24"/>
-            <w:szCs w:val="24"/>
-            <w:lang w:val="en-US"/>
-          </w:rPr>
-          <w:t>ion of Concerns</w:t>
+          <w:t>Separation of Concerns</w:t>
         </w:r>
       </w:hyperlink>
       <w:r>
@@ -789,31 +743,7 @@
             <w:u w:val="none"/>
             <w:lang w:val="en-US"/>
           </w:rPr>
-          <w:t>he</w:t>
-        </w:r>
-        <w:r>
-          <w:rPr>
-            <w:rStyle w:val="Hyperlink"/>
-            <w:rFonts w:ascii="Times New Roman" w:hAnsi="Times New Roman" w:cs="Times New Roman"/>
-            <w:color w:val="767171" w:themeColor="background2" w:themeShade="80"/>
-            <w:sz w:val="24"/>
-            <w:szCs w:val="24"/>
-            <w:u w:val="none"/>
-            <w:lang w:val="en-US"/>
-          </w:rPr>
-          <w:t>r</w:t>
-        </w:r>
-        <w:r>
-          <w:rPr>
-            <w:rStyle w:val="Hyperlink"/>
-            <w:rFonts w:ascii="Times New Roman" w:hAnsi="Times New Roman" w:cs="Times New Roman"/>
-            <w:color w:val="767171" w:themeColor="background2" w:themeShade="80"/>
-            <w:sz w:val="24"/>
-            <w:szCs w:val="24"/>
-            <w:u w:val="none"/>
-            <w:lang w:val="en-US"/>
-          </w:rPr>
-          <w:t>e)</w:t>
+          <w:t>here)</w:t>
         </w:r>
       </w:hyperlink>
     </w:p>
@@ -2602,6 +2532,7 @@
   <w:style w:type="character" w:default="1" w:styleId="DefaultParagraphFont">
     <w:name w:val="Default Paragraph Font"/>
     <w:uiPriority w:val="1"/>
+    <w:semiHidden/>
     <w:unhideWhenUsed/>
   </w:style>
   <w:style w:type="table" w:default="1" w:styleId="TableNormal">

</xml_diff>